<commit_message>
Final commit for Statistical Inference course
</commit_message>
<xml_diff>
--- a/Coursera Data Science/06 Statistical Inference/Analysis of Tooth Growth Data.docx
+++ b/Coursera Data Science/06 Statistical Inference/Analysis of Tooth Growth Data.docx
@@ -7,20 +7,15 @@
         <w:pStyle w:val="Title"/>
       </w:pPr>
       <w:r>
-        <w:t xml:space="preserve">Analysis of Tooth </w:t>
-      </w:r>
-      <w:r>
-        <w:t>Growth Data</w:t>
-      </w:r>
-      <w:bookmarkStart w:id="0" w:name="_GoBack"/>
-      <w:bookmarkEnd w:id="0"/>
+        <w:t>Analysis of Tooth Growth Data</w:t>
+      </w:r>
     </w:p>
     <w:p>
       <w:pPr>
         <w:pStyle w:val="Heading2"/>
       </w:pPr>
-      <w:bookmarkStart w:id="1" w:name="overview"/>
-      <w:bookmarkEnd w:id="1"/>
+      <w:bookmarkStart w:id="0" w:name="overview"/>
+      <w:bookmarkEnd w:id="0"/>
       <w:r>
         <w:t>Overview</w:t>
       </w:r>
@@ -54,21 +49,15 @@
         <w:t>ToothGrowth</w:t>
       </w:r>
       <w:r>
-        <w:t xml:space="preserve"> </w:t>
-      </w:r>
-      <w:r>
-        <w:t>data set contains the results from an experiment in which "the response is the length of odontoblasts (teeth) in each of 10 guinea pigs at each of three dose levels of Vitamin C (0.5, 1, and 2 mg) with each of two delivery methods (orange juice or ascorbic</w:t>
-      </w:r>
-      <w:r>
-        <w:t xml:space="preserve"> acid)." After a brief exploratory data analysis, I perform multiple hypothesis tests to see if the two factors, dose and delivery method, have a significant effect on tooth growth.</w:t>
+        <w:t xml:space="preserve"> data set contains the results from an experiment in which "the response is the length of odontoblasts (teeth) in each of 10 guinea pigs at each of three dose levels of Vitamin C (0.5, 1, and 2 mg) with each of two delivery methods (orange juice or ascorbic acid)." After a brief exploratory data analysis, I perform multiple hypothesis tests to see if the two factors, dose and delivery method, have a significant effect on tooth growth.</w:t>
       </w:r>
     </w:p>
     <w:p>
       <w:pPr>
         <w:pStyle w:val="Heading2"/>
       </w:pPr>
-      <w:bookmarkStart w:id="2" w:name="exploratory-data-analysis"/>
-      <w:bookmarkEnd w:id="2"/>
+      <w:bookmarkStart w:id="1" w:name="exploratory-data-analysis"/>
+      <w:bookmarkEnd w:id="1"/>
       <w:r>
         <w:t>Exploratory Data Analysis</w:t>
       </w:r>
@@ -126,13 +115,7 @@
         <w:rPr>
           <w:rStyle w:val="NormalTok0"/>
         </w:rPr>
-        <w:t xml:space="preserve"> T</w:t>
-      </w:r>
-      <w:r>
-        <w:rPr>
-          <w:rStyle w:val="NormalTok0"/>
-        </w:rPr>
-        <w:t>oothGrowth) +</w:t>
+        <w:t xml:space="preserve"> ToothGrowth) +</w:t>
       </w:r>
       <w:r>
         <w:rPr>
@@ -365,10 +348,10 @@
     </w:p>
     <w:p>
       <w:r>
-        <w:t>After an initial exploration of the data using the box plot shown above, the following points app</w:t>
-      </w:r>
-      <w:r>
-        <w:t>ear to be true:</w:t>
+        <w:t xml:space="preserve">After an initial exploration of the data using the box plot shown above, the </w:t>
+      </w:r>
+      <w:r>
+        <w:t>statements listed below appear to be true.</w:t>
       </w:r>
     </w:p>
     <w:p>
@@ -380,7 +363,31 @@
         </w:numPr>
       </w:pPr>
       <w:r>
-        <w:t>For doses of .5 mg &amp; 1.0 mg OJ promotes greater growth</w:t>
+        <w:t xml:space="preserve">At the </w:t>
+      </w:r>
+      <w:r>
+        <w:t xml:space="preserve">.5 mg </w:t>
+      </w:r>
+      <w:r>
+        <w:t>and</w:t>
+      </w:r>
+      <w:r>
+        <w:t xml:space="preserve"> 1.0 mg </w:t>
+      </w:r>
+      <w:r>
+        <w:t xml:space="preserve">doses,  </w:t>
+      </w:r>
+      <w:r>
+        <w:t>ascorbic acid</w:t>
+      </w:r>
+      <w:r>
+        <w:t xml:space="preserve"> delivered via </w:t>
+      </w:r>
+      <w:r>
+        <w:t>OJ promote greater growth</w:t>
+      </w:r>
+      <w:r>
+        <w:t>, than when delivered via vitamin C</w:t>
       </w:r>
     </w:p>
     <w:p>
@@ -392,8 +399,19 @@
         </w:numPr>
       </w:pPr>
       <w:r>
-        <w:t>For the dose of 2.0 mg VC promotes greater growth</w:t>
-      </w:r>
+        <w:t>For the dose of 2.0 mg</w:t>
+      </w:r>
+      <w:r>
+        <w:t>,</w:t>
+      </w:r>
+      <w:r>
+        <w:t xml:space="preserve"> VC </w:t>
+      </w:r>
+      <w:r>
+        <w:t>is the superior delivery method, i.e. it promote greater growth</w:t>
+      </w:r>
+      <w:bookmarkStart w:id="2" w:name="_GoBack"/>
+      <w:bookmarkEnd w:id="2"/>
     </w:p>
     <w:p>
       <w:pPr>
@@ -430,10 +448,7 @@
     </w:p>
     <w:p>
       <w:r>
-        <w:t xml:space="preserve">I will </w:t>
-      </w:r>
-      <w:r>
-        <w:t xml:space="preserve">use the </w:t>
+        <w:t xml:space="preserve">I will use the </w:t>
       </w:r>
       <w:r>
         <w:rPr>
@@ -558,10 +573,7 @@
         </m:sSub>
       </m:oMath>
       <w:r>
-        <w:t>, to see if there is statistically significant di</w:t>
-      </w:r>
-      <w:r>
-        <w:t>fference between each corresponding groups.</w:t>
+        <w:t>, to see if there is statistically significant difference between each corresponding groups.</w:t>
       </w:r>
     </w:p>
     <w:p>
@@ -945,13 +957,7 @@
         <w:rPr>
           <w:rStyle w:val="CommentTok0"/>
         </w:rPr>
-        <w:t># Compare doses for OJ: .5 mg to 1.0 mg, .5 mg to 2.0 mg, 1</w:t>
-      </w:r>
-      <w:r>
-        <w:rPr>
-          <w:rStyle w:val="CommentTok0"/>
-        </w:rPr>
-        <w:t>.0 mg to 2.0 mg</w:t>
+        <w:t># Compare doses for OJ: .5 mg to 1.0 mg, .5 mg to 2.0 mg, 1.0 mg to 2.0 mg</w:t>
       </w:r>
       <w:r>
         <w:br/>
@@ -1064,7 +1070,6 @@
         </w:rPr>
         <w:t xml:space="preserve"> </w:t>
       </w:r>
-      <w:proofErr w:type="gramStart"/>
       <w:r>
         <w:rPr>
           <w:rStyle w:val="KeywordTok0"/>
@@ -1075,14 +1080,7 @@
         <w:rPr>
           <w:rStyle w:val="NormalTok0"/>
         </w:rPr>
-        <w:t>(</w:t>
-      </w:r>
-      <w:proofErr w:type="gramEnd"/>
-      <w:r>
-        <w:rPr>
-          <w:rStyle w:val="NormalTok0"/>
-        </w:rPr>
-        <w:t>oj, dose ==</w:t>
+        <w:t>(oj, dose ==</w:t>
       </w:r>
       <w:r>
         <w:rPr>
@@ -1133,21 +1131,7 @@
         <w:rPr>
           <w:rStyle w:val="NormalTok0"/>
         </w:rPr>
-        <w:t>(</w:t>
-      </w:r>
-      <w:proofErr w:type="spellStart"/>
-      <w:r>
-        <w:rPr>
-          <w:rStyle w:val="NormalTok0"/>
-        </w:rPr>
-        <w:t>oj</w:t>
-      </w:r>
-      <w:proofErr w:type="spellEnd"/>
-      <w:r>
-        <w:rPr>
-          <w:rStyle w:val="NormalTok0"/>
-        </w:rPr>
-        <w:t>, dose ==</w:t>
+        <w:t>(oj, dose ==</w:t>
       </w:r>
       <w:r>
         <w:rPr>
@@ -1368,7 +1352,6 @@
         </w:rPr>
         <w:t xml:space="preserve"> </w:t>
       </w:r>
-      <w:proofErr w:type="gramStart"/>
       <w:r>
         <w:rPr>
           <w:rStyle w:val="KeywordTok0"/>
@@ -1379,14 +1362,7 @@
         <w:rPr>
           <w:rStyle w:val="NormalTok0"/>
         </w:rPr>
-        <w:t>(</w:t>
-      </w:r>
-      <w:proofErr w:type="gramEnd"/>
-      <w:r>
-        <w:rPr>
-          <w:rStyle w:val="NormalTok0"/>
-        </w:rPr>
-        <w:t>vc, dose ==</w:t>
+        <w:t>(vc, dose ==</w:t>
       </w:r>
       <w:r>
         <w:rPr>
@@ -1424,7 +1400,6 @@
         </w:rPr>
         <w:t xml:space="preserve"> </w:t>
       </w:r>
-      <w:proofErr w:type="gramStart"/>
       <w:r>
         <w:rPr>
           <w:rStyle w:val="KeywordTok0"/>
@@ -1435,14 +1410,7 @@
         <w:rPr>
           <w:rStyle w:val="NormalTok0"/>
         </w:rPr>
-        <w:t>(</w:t>
-      </w:r>
-      <w:proofErr w:type="gramEnd"/>
-      <w:r>
-        <w:rPr>
-          <w:rStyle w:val="NormalTok0"/>
-        </w:rPr>
-        <w:t>vc, dose ==</w:t>
+        <w:t>(vc, dose ==</w:t>
       </w:r>
       <w:r>
         <w:rPr>
@@ -1487,13 +1455,7 @@
         <w:rPr>
           <w:rStyle w:val="NormalTok0"/>
         </w:rPr>
-        <w:t>(vc10$len</w:t>
-      </w:r>
-      <w:r>
-        <w:rPr>
-          <w:rStyle w:val="NormalTok0"/>
-        </w:rPr>
-        <w:t>, vc05$len)</w:t>
+        <w:t>(vc10$len, vc05$len)</w:t>
       </w:r>
       <w:r>
         <w:br/>
@@ -1598,10 +1560,7 @@
         </m:sSub>
       </m:oMath>
       <w:r>
-        <w:t xml:space="preserve"> for doses 0.5 mg and 1.0 mg, i.e. th</w:t>
-      </w:r>
-      <w:r>
-        <w:t xml:space="preserve">e true difference in means is not equal to 0; in both cases, the OJ delivery method promotes greater tooth growth than VC. However, we cannot reject </w:t>
+        <w:t xml:space="preserve"> for doses 0.5 mg and 1.0 mg, i.e. the true difference in means is not equal to 0; in both cases, the OJ delivery method promotes greater tooth growth than VC. However, we cannot reject </w:t>
       </w:r>
       <m:oMath>
         <m:sSub>
@@ -1967,10 +1926,7 @@
       </w:pPr>
       <w:r>
         <w:lastRenderedPageBreak/>
-        <w:t>D</w:t>
-      </w:r>
-      <w:r>
-        <w:t>ose Level Results</w:t>
+        <w:t>Dose Level Results</w:t>
       </w:r>
     </w:p>
     <w:p>
@@ -2720,10 +2676,7 @@
     </w:p>
     <w:p>
       <w:r>
-        <w:t>At the .05 mg and 1.0 mg doses, OJ is promotes greater tooth growth than VC; however, at a 2.0 mg dose we cannot say that one delivery method results in more growth than the other. Furthermore, when we look at incremental doses, using the same delivery met</w:t>
-      </w:r>
-      <w:r>
-        <w:t>hod, higher doses promote more growth than lower doses. These conclusions, and the test performed to arrive at these conclusions, are based on the following assumptions:</w:t>
+        <w:t>At the .05 mg and 1.0 mg doses, OJ is promotes greater tooth growth than VC; however, at a 2.0 mg dose we cannot say that one delivery method results in more growth than the other. Furthermore, when we look at incremental doses, using the same delivery method, higher doses promote more growth than lower doses. These conclusions, and the test performed to arrive at these conclusions, are based on the following assumptions:</w:t>
       </w:r>
     </w:p>
     <w:p>
@@ -2747,10 +2700,7 @@
         </w:numPr>
       </w:pPr>
       <w:r>
-        <w:t>The sample grou</w:t>
-      </w:r>
-      <w:r>
-        <w:t>ps are independent</w:t>
+        <w:t>The sample groups are independent</w:t>
       </w:r>
     </w:p>
     <w:p>
@@ -3224,6 +3174,13 @@
     <w:lsdException w:name="Medium Shading 2"/>
     <w:lsdException w:name="Medium List 1"/>
     <w:lsdException w:name="Medium List 2"/>
+    <w:lsdException w:name="Medium Grid 1"/>
+    <w:lsdException w:name="Medium Grid 2"/>
+    <w:lsdException w:name="Medium Grid 3"/>
+    <w:lsdException w:name="Dark List"/>
+    <w:lsdException w:name="Colorful Shading"/>
+    <w:lsdException w:name="Colorful List"/>
+    <w:lsdException w:name="Colorful Grid"/>
     <w:lsdException w:name="Light Shading Accent 1"/>
     <w:lsdException w:name="Light List Accent 1"/>
     <w:lsdException w:name="Light Grid Accent 1"/>

</xml_diff>